<commit_message>
Updating name and syntax
</commit_message>
<xml_diff>
--- a/syntax/Interpreter syntax.docx
+++ b/syntax/Interpreter syntax.docx
@@ -9,16 +9,20 @@
       <w:r>
         <w:t xml:space="preserve">Interpreter </w:t>
       </w:r>
-      <w:proofErr w:type="gramStart"/>
-      <w:r>
-        <w:t>for  M</w:t>
-      </w:r>
-      <w:proofErr w:type="gramEnd"/>
+      <w:r>
+        <w:t xml:space="preserve">for  </w:t>
+      </w:r>
+      <w:r>
+        <w:t>Cyphon</w:t>
+      </w:r>
     </w:p>
     <w:p/>
     <w:p>
       <w:r>
-        <w:t>Codename: m</w:t>
+        <w:t>Codename:</w:t>
+      </w:r>
+      <w:r>
+        <w:t>Cyphon</w:t>
       </w:r>
     </w:p>
     <w:p>
@@ -32,18 +36,8 @@
       </w:r>
     </w:p>
     <w:p>
-      <w:proofErr w:type="spellStart"/>
-      <w:proofErr w:type="gramStart"/>
-      <w:r>
-        <w:t>Tobuffer</w:t>
-      </w:r>
-      <w:proofErr w:type="spellEnd"/>
-      <w:r>
-        <w:t>(</w:t>
-      </w:r>
-      <w:proofErr w:type="gramEnd"/>
-      <w:r>
-        <w:t>“ --- here ---”)</w:t>
+      <w:r>
+        <w:t>Tobuffer(“ --- here ---”)</w:t>
       </w:r>
     </w:p>
     <w:p>
@@ -52,19 +46,9 @@
       </w:r>
     </w:p>
     <w:p>
-      <w:proofErr w:type="spellStart"/>
-      <w:r>
-        <w:t>exit_code</w:t>
-      </w:r>
-      <w:proofErr w:type="spellEnd"/>
-      <w:r>
-        <w:t>(int</w:t>
-      </w:r>
-      <w:proofErr w:type="gramStart"/>
-      <w:r>
-        <w:t>);</w:t>
-      </w:r>
-      <w:proofErr w:type="gramEnd"/>
+      <w:r>
+        <w:t>exit_code(int);</w:t>
+      </w:r>
     </w:p>
     <w:p>
       <w:r>
@@ -72,18 +56,8 @@
       </w:r>
     </w:p>
     <w:p>
-      <w:proofErr w:type="spellStart"/>
-      <w:proofErr w:type="gramStart"/>
-      <w:r>
-        <w:t>rtn</w:t>
-      </w:r>
-      <w:proofErr w:type="spellEnd"/>
-      <w:r>
-        <w:t>(</w:t>
-      </w:r>
-      <w:proofErr w:type="gramEnd"/>
-      <w:r>
-        <w:t>);</w:t>
+      <w:r>
+        <w:t>rtn();</w:t>
       </w:r>
     </w:p>
     <w:p/>
@@ -99,24 +73,17 @@
     </w:p>
     <w:p>
       <w:r>
-        <w:t>float</w:t>
-      </w:r>
-    </w:p>
-    <w:p>
-      <w:proofErr w:type="spellStart"/>
-      <w:r>
-        <w:t>float_l</w:t>
-      </w:r>
-      <w:proofErr w:type="spellEnd"/>
-    </w:p>
-    <w:p>
-      <w:proofErr w:type="spellStart"/>
-      <w:r>
-        <w:t>int_l</w:t>
-      </w:r>
-      <w:proofErr w:type="spellEnd"/>
-      <w:r>
-        <w:t xml:space="preserve"> // L means long. It should be 128 I think</w:t>
+        <w:t>flt</w:t>
+      </w:r>
+    </w:p>
+    <w:p>
+      <w:r>
+        <w:t>flt_l</w:t>
+      </w:r>
+    </w:p>
+    <w:p>
+      <w:r>
+        <w:t>int_l // L means long. It should be 128 I think</w:t>
       </w:r>
     </w:p>
     <w:p>
@@ -129,6 +96,21 @@
         <w:t>str</w:t>
       </w:r>
     </w:p>
+    <w:p>
+      <w:r>
+        <w:t>u_int</w:t>
+      </w:r>
+    </w:p>
+    <w:p>
+      <w:r>
+        <w:t>u_flt</w:t>
+      </w:r>
+    </w:p>
+    <w:p>
+      <w:r>
+        <w:t>bol</w:t>
+      </w:r>
+    </w:p>
     <w:p/>
     <w:p>
       <w:r>
@@ -137,36 +119,19 @@
     </w:p>
     <w:p>
       <w:r>
-        <w:t>let mut ---</w:t>
-      </w:r>
-      <w:proofErr w:type="spellStart"/>
-      <w:r>
-        <w:t>varname</w:t>
-      </w:r>
-      <w:proofErr w:type="spellEnd"/>
-      <w:proofErr w:type="gramStart"/>
-      <w:r>
-        <w:t>---  &lt;</w:t>
-      </w:r>
-      <w:proofErr w:type="gramEnd"/>
-      <w:r>
-        <w:t xml:space="preserve"> ---data type--- &gt; = NULL if not initialized and idk 12 if initialized</w:t>
+        <w:t>let mut ---varname---  &lt; ---data type--- &gt; = NULL if not initialized and idk 12 if initialized</w:t>
       </w:r>
     </w:p>
     <w:p/>
     <w:p>
       <w:r>
+        <w:lastRenderedPageBreak/>
         <w:t>functions:</w:t>
       </w:r>
     </w:p>
     <w:p>
-      <w:proofErr w:type="spellStart"/>
-      <w:r>
-        <w:t>func</w:t>
-      </w:r>
-      <w:proofErr w:type="spellEnd"/>
-      <w:r>
-        <w:t xml:space="preserve"> &lt; ---name--- &gt; &lt; ---parameters--- &gt; {</w:t>
+      <w:r>
+        <w:t>func &lt; ---name--- &gt; &lt; ---parameters--- &gt; {</w:t>
       </w:r>
     </w:p>
     <w:p>

</xml_diff>